<commit_message>
Edited Manual for HeatingCurrentSurvey
</commit_message>
<xml_diff>
--- a/HeatingCurrentSurvey/Projekt Heizungsüberwachung.docx
+++ b/HeatingCurrentSurvey/Projekt Heizungsüberwachung.docx
@@ -12,13 +12,31 @@
         <w:rPr>
           <w:b/>
         </w:rPr>
-        <w:t>Projekt Heizungsüberwachung</w:t>
-      </w:r>
-      <w:r>
-        <w:rPr>
-          <w:b/>
-        </w:rPr>
-        <w:t xml:space="preserve">  (Stand 25.02.2018)</w:t>
+        <w:t xml:space="preserve">Projekt </w:t>
+      </w:r>
+      <w:r>
+        <w:rPr>
+          <w:b/>
+        </w:rPr>
+        <w:t>Ü</w:t>
+      </w:r>
+      <w:r>
+        <w:rPr>
+          <w:b/>
+        </w:rPr>
+        <w:t>berwachung</w:t>
+      </w:r>
+      <w:r>
+        <w:rPr>
+          <w:b/>
+        </w:rPr>
+        <w:t xml:space="preserve"> von Heizung u. Stromverbrauch  (Stand 20.03.2020</w:t>
+      </w:r>
+      <w:r>
+        <w:rPr>
+          <w:b/>
+        </w:rPr>
+        <w:t>)</w:t>
       </w:r>
     </w:p>
     <w:p/>
@@ -85,7 +103,19 @@
         <w:rPr>
           <w:b/>
         </w:rPr>
-        <w:t>HeatingSurvey</w:t>
+        <w:t>Heating</w:t>
+      </w:r>
+      <w:r>
+        <w:rPr>
+          <w:b/>
+        </w:rPr>
+        <w:t>Current</w:t>
+      </w:r>
+      <w:r>
+        <w:rPr>
+          <w:b/>
+        </w:rPr>
+        <w:t>Survey</w:t>
       </w:r>
       <w:proofErr w:type="spellEnd"/>
       <w:r>
@@ -98,10 +128,16 @@
         <w:rPr>
           <w:b/>
         </w:rPr>
-        <w:t>Ordner HeatingSurvey_3</w:t>
-      </w:r>
-      <w:bookmarkStart w:id="0" w:name="_GoBack"/>
-      <w:bookmarkEnd w:id="0"/>
+        <w:t xml:space="preserve">Ordner </w:t>
+      </w:r>
+      <w:proofErr w:type="spellStart"/>
+      <w:r>
+        <w:rPr>
+          <w:b/>
+        </w:rPr>
+        <w:t>HeatingCurrentSurvey</w:t>
+      </w:r>
+      <w:proofErr w:type="spellEnd"/>
     </w:p>
     <w:p>
       <w:r>
@@ -114,6 +150,19 @@
       <w:proofErr w:type="spellEnd"/>
       <w:r>
         <w:t xml:space="preserve"> zur Erwärmung des Brauchwassers überwachen.</w:t>
+      </w:r>
+    </w:p>
+    <w:p>
+      <w:r>
+        <w:t xml:space="preserve">Hinzugefügt wurde jetzt noch die Überwachung des Stromverbrauchs durch Auslesen eines </w:t>
+      </w:r>
+      <w:proofErr w:type="spellStart"/>
+      <w:r>
+        <w:t>Smartmeters</w:t>
+      </w:r>
+      <w:proofErr w:type="spellEnd"/>
+      <w:r>
+        <w:t xml:space="preserve"> SDM530MT.</w:t>
       </w:r>
     </w:p>
     <w:p/>
@@ -282,18 +331,10 @@
       </w:r>
       <w:proofErr w:type="spellEnd"/>
       <w:r>
-        <w:t>-Koppler für Überwachung der Laufzeit von 230 Volt Geräten (Heizungsbrenner</w:t>
-      </w:r>
-      <w:proofErr w:type="gramStart"/>
-      <w:r>
-        <w:t>)</w:t>
-      </w:r>
-      <w:r>
-        <w:t xml:space="preserve"> )</w:t>
-      </w:r>
-      <w:proofErr w:type="gramEnd"/>
-      <w:r>
-        <w:t>.</w:t>
+        <w:t>-Koppler für Überwachung der Laufzeit von 230 Volt Geräten (Heizungsbrenner)</w:t>
+      </w:r>
+      <w:r>
+        <w:t xml:space="preserve"> ).</w:t>
       </w:r>
     </w:p>
     <w:p/>
@@ -308,6 +349,7 @@
           <w:noProof/>
           <w:lang w:eastAsia="de-DE"/>
         </w:rPr>
+        <w:lastRenderedPageBreak/>
         <w:drawing>
           <wp:inline distT="0" distB="0" distL="0" distR="0" wp14:anchorId="70A6C40E" wp14:editId="529AFD7A">
             <wp:extent cx="4315395" cy="2777067"/>
@@ -477,13 +519,7 @@
         <w:rPr>
           <w:b/>
         </w:rPr>
-        <w:t>Sensor Brauchwasser</w:t>
-      </w:r>
-      <w:r>
-        <w:rPr>
-          <w:b/>
-        </w:rPr>
-        <w:t>erwärmung Pumpe Solaranlage</w:t>
+        <w:t>Sensor Brauchwassererwärmung Pumpe Solaranlage</w:t>
       </w:r>
       <w:r>
         <w:rPr>
@@ -494,6 +530,7 @@
     </w:p>
     <w:p>
       <w:r>
+        <w:lastRenderedPageBreak/>
         <w:t xml:space="preserve">In die Solarsteuerung wurde ein </w:t>
       </w:r>
       <w:proofErr w:type="spellStart"/>
@@ -537,18 +574,68 @@
         <w:rPr>
           <w:b/>
         </w:rPr>
-        <w:t>Feather_RFM69_433_HeatingSurvey.ino</w:t>
-      </w:r>
-      <w:r>
-        <w:rPr>
-          <w:b/>
-        </w:rPr>
-        <w:t>.</w:t>
-      </w:r>
-    </w:p>
-    <w:p>
-      <w:r>
-        <w:t xml:space="preserve">Das Programm überwacht die Spannung über der Pumpe und sendet die Information über das Einschalten und das Ausschalten über das Rfm69 Modul an das Spider Mainboard, an das ein </w:t>
+        <w:t xml:space="preserve"> </w:t>
+      </w:r>
+      <w:r>
+        <w:rPr>
+          <w:b/>
+        </w:rPr>
+        <w:t>Feather_Rfm69_Power_a_Heating_Survey.</w:t>
+      </w:r>
+    </w:p>
+    <w:p>
+      <w:r>
+        <w:t xml:space="preserve">Dieses Programm wird jetzt </w:t>
+      </w:r>
+      <w:r>
+        <w:t xml:space="preserve">nicht mehr in der </w:t>
+      </w:r>
+      <w:proofErr w:type="spellStart"/>
+      <w:r>
+        <w:t>Arduino</w:t>
+      </w:r>
+      <w:proofErr w:type="spellEnd"/>
+      <w:r>
+        <w:t xml:space="preserve"> IDE sondern </w:t>
+      </w:r>
+      <w:r>
+        <w:t xml:space="preserve">in Visual Studio Code mit </w:t>
+      </w:r>
+      <w:proofErr w:type="spellStart"/>
+      <w:r>
+        <w:rPr>
+          <w:b/>
+        </w:rPr>
+        <w:t>PlatformIO</w:t>
+      </w:r>
+      <w:proofErr w:type="spellEnd"/>
+      <w:r>
+        <w:t xml:space="preserve"> weiterentwickelt.</w:t>
+      </w:r>
+    </w:p>
+    <w:p>
+      <w:r>
+        <w:t xml:space="preserve">Das Programm überwacht die Spannung über der Pumpe und </w:t>
+      </w:r>
+      <w:r>
+        <w:t xml:space="preserve">liest die Stromverbrauchsdaten des Stromverbrauchs aus dem </w:t>
+      </w:r>
+      <w:proofErr w:type="spellStart"/>
+      <w:r>
+        <w:t>Smartmeter</w:t>
+      </w:r>
+      <w:proofErr w:type="spellEnd"/>
+      <w:r>
+        <w:t xml:space="preserve"> SDM530MT aus und </w:t>
+      </w:r>
+      <w:r>
+        <w:t xml:space="preserve">sendet die Information über das Einschalten und das Ausschalten </w:t>
+      </w:r>
+      <w:r>
+        <w:t xml:space="preserve">sowie über den Stromverbrauch </w:t>
+      </w:r>
+      <w:r>
+        <w:t xml:space="preserve">über das Rfm69 Modul an das Spider Mainboard, an das ein </w:t>
       </w:r>
       <w:proofErr w:type="spellStart"/>
       <w:r>
@@ -607,7 +694,25 @@
         </w:rPr>
       </w:pPr>
       <w:r>
-        <w:t xml:space="preserve">Die Daten liegen im Account RoSchmi01 in den Tabellen Brenner2018 (immer die Jahreszahl als Anhang) BrennerDays2018 (hier die Gesamtbrennerlaufzeit an jedem Tag), BoilerHeizung2018 und Solar2018. Mit dem Programm </w:t>
+        <w:t>Die Daten liegen im Account RoSch</w:t>
+      </w:r>
+      <w:r>
+        <w:t>mi01 in den Tabellen Brenner2020</w:t>
+      </w:r>
+      <w:r>
+        <w:t xml:space="preserve"> (immer die Jahres</w:t>
+      </w:r>
+      <w:r>
+        <w:t>zahl als Anhang) BrennerDays2020</w:t>
+      </w:r>
+      <w:r>
+        <w:t xml:space="preserve"> (hier die Gesamtbrennerlaufzeit</w:t>
+      </w:r>
+      <w:r>
+        <w:t xml:space="preserve"> an jedem Tag), BoilerHeizung2020, Solar2020 und Current2020</w:t>
+      </w:r>
+      <w:r>
+        <w:t xml:space="preserve">. Mit dem Programm </w:t>
       </w:r>
       <w:proofErr w:type="spellStart"/>
       <w:r>
@@ -635,15 +740,7 @@
         <w:t xml:space="preserve"> können die Daten in Tabellenform </w:t>
       </w:r>
       <w:r>
-        <w:t xml:space="preserve">am Windows PC angesehen werden, im Windows Phone mit </w:t>
-      </w:r>
-      <w:proofErr w:type="gramStart"/>
-      <w:r>
-        <w:t>der</w:t>
-      </w:r>
-      <w:proofErr w:type="gramEnd"/>
-      <w:r>
-        <w:t xml:space="preserve"> App </w:t>
+        <w:t xml:space="preserve">am Windows PC angesehen werden, im Windows Phone mit der App </w:t>
       </w:r>
       <w:r>
         <w:rPr>
@@ -669,12 +766,43 @@
         <w:rPr>
           <w:b/>
         </w:rPr>
-        <w:t>.</w:t>
-      </w:r>
-    </w:p>
-    <w:p>
-      <w:r>
-        <w:lastRenderedPageBreak/>
+        <w:t xml:space="preserve"> </w:t>
+      </w:r>
+      <w:r>
+        <w:t>im</w:t>
+      </w:r>
+      <w:r>
+        <w:rPr>
+          <w:b/>
+        </w:rPr>
+        <w:t xml:space="preserve"> iPhone </w:t>
+      </w:r>
+      <w:r>
+        <w:t>mit</w:t>
+      </w:r>
+      <w:r>
+        <w:rPr>
+          <w:b/>
+        </w:rPr>
+        <w:t xml:space="preserve"> </w:t>
+      </w:r>
+      <w:proofErr w:type="spellStart"/>
+      <w:r>
+        <w:rPr>
+          <w:b/>
+        </w:rPr>
+        <w:t>AzureTabStorClient</w:t>
+      </w:r>
+      <w:proofErr w:type="spellEnd"/>
+      <w:r>
+        <w:rPr>
+          <w:b/>
+        </w:rPr>
+        <w:t xml:space="preserve"> und Charts4Azure.</w:t>
+      </w:r>
+    </w:p>
+    <w:p>
+      <w:r>
         <w:t>Auf dem Windows PC können die Daten auch in graphischer Form dargestellt werden. Hierzu dient das selbst geschriebene C# Programm</w:t>
       </w:r>
       <w:r>
@@ -695,7 +823,30 @@
         <w:rPr>
           <w:b/>
         </w:rPr>
-        <w:t>.</w:t>
+        <w:t xml:space="preserve"> </w:t>
+      </w:r>
+      <w:r>
+        <w:t>und die Microsoft Store-App</w:t>
+      </w:r>
+      <w:r>
+        <w:rPr>
+          <w:b/>
+        </w:rPr>
+        <w:t xml:space="preserve"> C</w:t>
+      </w:r>
+      <w:r>
+        <w:rPr>
+          <w:b/>
+        </w:rPr>
+        <w:t xml:space="preserve">harts4Azure </w:t>
+      </w:r>
+      <w:r>
+        <w:t>(auch in Goo</w:t>
+      </w:r>
+      <w:bookmarkStart w:id="0" w:name="_GoBack"/>
+      <w:bookmarkEnd w:id="0"/>
+      <w:r>
+        <w:t>gle Play)</w:t>
       </w:r>
     </w:p>
     <w:sectPr>

</xml_diff>